<commit_message>
small fix on WIM project
</commit_message>
<xml_diff>
--- a/Web Information Management (WIM)/Project/RT Analysis/RT_Analysis.docx
+++ b/Web Information Management (WIM)/Project/RT Analysis/RT_Analysis.docx
@@ -29,16 +29,16 @@
           <w:szCs w:val="36"/>
         </w:rPr>
         <w:drawing>
-          <wp:anchor distT="0" distB="0" distL="114300" distR="114300" simplePos="0" relativeHeight="251658240" behindDoc="0" locked="0" layoutInCell="1" allowOverlap="1" wp14:anchorId="78F052BD" wp14:editId="07B74F17">
+          <wp:anchor distT="0" distB="0" distL="114300" distR="114300" simplePos="0" relativeHeight="251658240" behindDoc="0" locked="0" layoutInCell="1" allowOverlap="1" wp14:anchorId="78F052BD" wp14:editId="78C1EA82">
             <wp:simplePos x="0" y="0"/>
             <wp:positionH relativeFrom="margin">
               <wp:align>center</wp:align>
             </wp:positionH>
             <wp:positionV relativeFrom="paragraph">
-              <wp:posOffset>186055</wp:posOffset>
+              <wp:posOffset>50165</wp:posOffset>
             </wp:positionV>
-            <wp:extent cx="3943350" cy="1782241"/>
-            <wp:effectExtent l="0" t="0" r="0" b="8890"/>
+            <wp:extent cx="3794760" cy="1715084"/>
+            <wp:effectExtent l="0" t="0" r="0" b="0"/>
             <wp:wrapNone/>
             <wp:docPr id="500008876" name="Immagine 2" descr="Immagine che contiene testo, Carattere, Elementi grafici, logo&#10;&#10;Descrizione generata automaticamente"/>
             <wp:cNvGraphicFramePr>
@@ -66,7 +66,7 @@
                   <pic:spPr>
                     <a:xfrm>
                       <a:off x="0" y="0"/>
-                      <a:ext cx="3943350" cy="1782241"/>
+                      <a:ext cx="3794760" cy="1715084"/>
                     </a:xfrm>
                     <a:prstGeom prst="rect">
                       <a:avLst/>
@@ -132,8 +132,70 @@
     </w:p>
     <w:p>
       <w:pPr>
-        <w:rPr>
-          <w:rFonts w:cstheme="minorHAnsi"/>
+        <w:spacing w:after="100"/>
+        <w:jc w:val="center"/>
+        <w:rPr>
+          <w:rFonts w:ascii="Aptos" w:hAnsi="Aptos" w:cstheme="minorHAnsi"/>
+          <w:b/>
+          <w:bCs/>
+          <w:sz w:val="32"/>
+          <w:szCs w:val="32"/>
+        </w:rPr>
+      </w:pPr>
+    </w:p>
+    <w:p>
+      <w:pPr>
+        <w:spacing w:after="100"/>
+        <w:jc w:val="center"/>
+        <w:rPr>
+          <w:rFonts w:ascii="Aptos" w:hAnsi="Aptos" w:cstheme="minorHAnsi"/>
+          <w:b/>
+          <w:bCs/>
+          <w:sz w:val="36"/>
+          <w:szCs w:val="36"/>
+        </w:rPr>
+      </w:pPr>
+      <w:proofErr w:type="gramStart"/>
+      <w:r>
+        <w:rPr>
+          <w:rFonts w:ascii="Aptos" w:hAnsi="Aptos" w:cstheme="minorHAnsi"/>
+          <w:b/>
+          <w:bCs/>
+          <w:sz w:val="36"/>
+          <w:szCs w:val="36"/>
+        </w:rPr>
+        <w:t>Master Degree in Computer Science</w:t>
+      </w:r>
+      <w:proofErr w:type="gramEnd"/>
+    </w:p>
+    <w:p>
+      <w:pPr>
+        <w:jc w:val="center"/>
+        <w:rPr>
+          <w:rFonts w:ascii="Aptos" w:hAnsi="Aptos" w:cstheme="minorHAnsi"/>
+          <w:b/>
+          <w:bCs/>
+          <w:sz w:val="28"/>
+          <w:szCs w:val="28"/>
+        </w:rPr>
+      </w:pPr>
+      <w:r>
+        <w:rPr>
+          <w:rFonts w:ascii="Aptos" w:hAnsi="Aptos" w:cstheme="minorHAnsi"/>
+          <w:b/>
+          <w:bCs/>
+          <w:sz w:val="28"/>
+          <w:szCs w:val="28"/>
+        </w:rPr>
+        <w:t>Academic year 2023/2024</w:t>
+      </w:r>
+    </w:p>
+    <w:p>
+      <w:pPr>
+        <w:spacing w:after="0"/>
+        <w:jc w:val="center"/>
+        <w:rPr>
+          <w:rFonts w:ascii="Aptos" w:hAnsi="Aptos" w:cstheme="minorHAnsi"/>
           <w:sz w:val="24"/>
           <w:szCs w:val="24"/>
         </w:rPr>
@@ -141,8 +203,10 @@
     </w:p>
     <w:p>
       <w:pPr>
-        <w:rPr>
-          <w:rFonts w:cstheme="minorHAnsi"/>
+        <w:spacing w:after="0"/>
+        <w:jc w:val="center"/>
+        <w:rPr>
+          <w:rFonts w:ascii="Aptos" w:hAnsi="Aptos" w:cstheme="minorHAnsi"/>
           <w:sz w:val="24"/>
           <w:szCs w:val="24"/>
         </w:rPr>
@@ -153,7 +217,50 @@
         <w:spacing w:after="0"/>
         <w:jc w:val="center"/>
         <w:rPr>
-          <w:rFonts w:cstheme="minorHAnsi"/>
+          <w:rFonts w:ascii="Aptos" w:hAnsi="Aptos" w:cstheme="minorHAnsi"/>
+          <w:b/>
+          <w:bCs/>
+          <w:sz w:val="40"/>
+          <w:szCs w:val="40"/>
+        </w:rPr>
+      </w:pPr>
+      <w:r>
+        <w:rPr>
+          <w:rFonts w:ascii="Aptos" w:hAnsi="Aptos" w:cstheme="minorHAnsi"/>
+          <w:b/>
+          <w:bCs/>
+          <w:sz w:val="40"/>
+          <w:szCs w:val="40"/>
+        </w:rPr>
+        <w:t>WEB INFORMATION</w:t>
+      </w:r>
+      <w:r>
+        <w:rPr>
+          <w:rFonts w:ascii="Aptos" w:hAnsi="Aptos" w:cstheme="minorHAnsi"/>
+          <w:b/>
+          <w:bCs/>
+          <w:sz w:val="40"/>
+          <w:szCs w:val="40"/>
+        </w:rPr>
+        <w:t xml:space="preserve"> </w:t>
+      </w:r>
+      <w:r>
+        <w:rPr>
+          <w:rFonts w:ascii="Aptos" w:hAnsi="Aptos" w:cstheme="minorHAnsi"/>
+          <w:b/>
+          <w:bCs/>
+          <w:sz w:val="40"/>
+          <w:szCs w:val="40"/>
+        </w:rPr>
+        <w:t>MANAGEMENT</w:t>
+      </w:r>
+    </w:p>
+    <w:p>
+      <w:pPr>
+        <w:spacing w:after="0"/>
+        <w:jc w:val="center"/>
+        <w:rPr>
+          <w:rFonts w:ascii="Aptos" w:hAnsi="Aptos" w:cstheme="minorHAnsi"/>
           <w:sz w:val="24"/>
           <w:szCs w:val="24"/>
         </w:rPr>
@@ -165,51 +272,8 @@
         <w:jc w:val="center"/>
         <w:rPr>
           <w:rFonts w:ascii="Aptos" w:hAnsi="Aptos" w:cstheme="minorHAnsi"/>
-          <w:b/>
-          <w:bCs/>
-          <w:sz w:val="40"/>
-          <w:szCs w:val="40"/>
-        </w:rPr>
-      </w:pPr>
-      <w:r>
-        <w:rPr>
-          <w:rFonts w:ascii="Aptos" w:hAnsi="Aptos" w:cstheme="minorHAnsi"/>
-          <w:b/>
-          <w:bCs/>
-          <w:sz w:val="40"/>
-          <w:szCs w:val="40"/>
-        </w:rPr>
-        <w:t>WEB INFORMATION</w:t>
-      </w:r>
-      <w:r>
-        <w:rPr>
-          <w:rFonts w:ascii="Aptos" w:hAnsi="Aptos" w:cstheme="minorHAnsi"/>
-          <w:b/>
-          <w:bCs/>
-          <w:sz w:val="40"/>
-          <w:szCs w:val="40"/>
-        </w:rPr>
-        <w:t xml:space="preserve"> </w:t>
-      </w:r>
-      <w:r>
-        <w:rPr>
-          <w:rFonts w:ascii="Aptos" w:hAnsi="Aptos" w:cstheme="minorHAnsi"/>
-          <w:b/>
-          <w:bCs/>
-          <w:sz w:val="40"/>
-          <w:szCs w:val="40"/>
-        </w:rPr>
-        <w:t>MANAGEMENT</w:t>
-      </w:r>
-    </w:p>
-    <w:p>
-      <w:pPr>
-        <w:spacing w:after="0"/>
-        <w:jc w:val="center"/>
-        <w:rPr>
-          <w:rFonts w:ascii="Aptos" w:hAnsi="Aptos" w:cstheme="minorHAnsi"/>
-          <w:sz w:val="48"/>
-          <w:szCs w:val="48"/>
+          <w:sz w:val="24"/>
+          <w:szCs w:val="24"/>
         </w:rPr>
       </w:pPr>
     </w:p>
@@ -242,6 +306,7 @@
           <w:bCs/>
           <w:sz w:val="36"/>
           <w:szCs w:val="36"/>
+          <w:lang w:val="it-IT"/>
         </w:rPr>
       </w:pPr>
       <w:hyperlink r:id="rId8" w:history="1">
@@ -253,6 +318,7 @@
             <w:bCs/>
             <w:sz w:val="36"/>
             <w:szCs w:val="36"/>
+            <w:lang w:val="it-IT"/>
           </w:rPr>
           <w:t>https://www.rottentomatoes.com/</w:t>
         </w:r>
@@ -266,6 +332,7 @@
           <w:rFonts w:ascii="Aptos" w:hAnsi="Aptos" w:cstheme="minorHAnsi"/>
           <w:sz w:val="36"/>
           <w:szCs w:val="36"/>
+          <w:lang w:val="it-IT"/>
         </w:rPr>
       </w:pPr>
       <w:r>
@@ -273,6 +340,7 @@
           <w:rFonts w:ascii="Aptos" w:hAnsi="Aptos" w:cstheme="minorHAnsi"/>
           <w:sz w:val="36"/>
           <w:szCs w:val="36"/>
+          <w:lang w:val="it-IT"/>
         </w:rPr>
         <w:t>website</w:t>
       </w:r>
@@ -285,6 +353,7 @@
           <w:rFonts w:ascii="Aptos" w:hAnsi="Aptos" w:cstheme="minorHAnsi"/>
           <w:sz w:val="40"/>
           <w:szCs w:val="40"/>
+          <w:lang w:val="it-IT"/>
         </w:rPr>
       </w:pPr>
     </w:p>
@@ -296,6 +365,7 @@
           <w:rFonts w:ascii="Aptos" w:hAnsi="Aptos" w:cstheme="minorHAnsi"/>
           <w:sz w:val="44"/>
           <w:szCs w:val="44"/>
+          <w:lang w:val="it-IT"/>
         </w:rPr>
       </w:pPr>
       <w:r>
@@ -377,6 +447,7 @@
           <w:rFonts w:ascii="Aptos" w:hAnsi="Aptos" w:cstheme="minorHAnsi"/>
           <w:sz w:val="44"/>
           <w:szCs w:val="44"/>
+          <w:lang w:val="it-IT"/>
         </w:rPr>
       </w:pPr>
     </w:p>
@@ -388,6 +459,7 @@
           <w:rFonts w:ascii="Aptos" w:hAnsi="Aptos" w:cstheme="minorHAnsi"/>
           <w:sz w:val="44"/>
           <w:szCs w:val="44"/>
+          <w:lang w:val="it-IT"/>
         </w:rPr>
       </w:pPr>
     </w:p>
@@ -399,26 +471,28 @@
           <w:rFonts w:ascii="Aptos" w:hAnsi="Aptos" w:cstheme="minorHAnsi"/>
           <w:sz w:val="44"/>
           <w:szCs w:val="44"/>
-        </w:rPr>
-      </w:pPr>
-    </w:p>
-    <w:p>
-      <w:pPr>
-        <w:spacing w:after="0"/>
+          <w:lang w:val="it-IT"/>
+        </w:rPr>
+      </w:pPr>
+    </w:p>
+    <w:p>
+      <w:pPr>
         <w:jc w:val="center"/>
         <w:rPr>
           <w:rFonts w:ascii="Aptos" w:hAnsi="Aptos" w:cstheme="minorHAnsi"/>
           <w:i/>
           <w:iCs/>
-          <w:sz w:val="32"/>
-          <w:szCs w:val="32"/>
+          <w:sz w:val="28"/>
+          <w:szCs w:val="28"/>
+          <w:lang w:val="it-IT"/>
         </w:rPr>
       </w:pPr>
       <w:r>
         <w:rPr>
           <w:rFonts w:ascii="Aptos" w:hAnsi="Aptos" w:cstheme="minorHAnsi"/>
-          <w:sz w:val="32"/>
-          <w:szCs w:val="32"/>
+          <w:sz w:val="28"/>
+          <w:szCs w:val="28"/>
+          <w:lang w:val="it-IT"/>
         </w:rPr>
         <w:t xml:space="preserve">Author: </w:t>
       </w:r>
@@ -427,8 +501,9 @@
           <w:rFonts w:ascii="Aptos" w:hAnsi="Aptos" w:cstheme="minorHAnsi"/>
           <w:i/>
           <w:iCs/>
-          <w:sz w:val="32"/>
-          <w:szCs w:val="32"/>
+          <w:sz w:val="28"/>
+          <w:szCs w:val="28"/>
+          <w:lang w:val="it-IT"/>
         </w:rPr>
         <w:t>Michael</w:t>
       </w:r>
@@ -437,40 +512,29 @@
           <w:rFonts w:ascii="Aptos" w:hAnsi="Aptos" w:cstheme="minorHAnsi"/>
           <w:i/>
           <w:iCs/>
-          <w:sz w:val="32"/>
-          <w:szCs w:val="32"/>
+          <w:sz w:val="28"/>
+          <w:szCs w:val="28"/>
+          <w:lang w:val="it-IT"/>
         </w:rPr>
         <w:t xml:space="preserve"> Amista’</w:t>
       </w:r>
     </w:p>
     <w:p>
       <w:pPr>
-        <w:spacing w:after="0"/>
-        <w:jc w:val="center"/>
-        <w:rPr>
-          <w:rFonts w:ascii="Aptos" w:hAnsi="Aptos" w:cstheme="minorHAnsi"/>
-          <w:sz w:val="32"/>
-          <w:szCs w:val="32"/>
-        </w:rPr>
-      </w:pPr>
-    </w:p>
-    <w:p>
-      <w:pPr>
-        <w:spacing w:after="0"/>
         <w:jc w:val="center"/>
         <w:rPr>
           <w:rFonts w:ascii="Aptos" w:hAnsi="Aptos" w:cstheme="minorHAnsi"/>
           <w:i/>
           <w:iCs/>
-          <w:sz w:val="32"/>
-          <w:szCs w:val="32"/>
+          <w:sz w:val="28"/>
+          <w:szCs w:val="28"/>
         </w:rPr>
       </w:pPr>
       <w:r>
         <w:rPr>
           <w:rFonts w:ascii="Aptos" w:hAnsi="Aptos" w:cstheme="minorHAnsi"/>
-          <w:sz w:val="32"/>
-          <w:szCs w:val="32"/>
+          <w:sz w:val="28"/>
+          <w:szCs w:val="28"/>
         </w:rPr>
         <w:t xml:space="preserve">Student ID: </w:t>
       </w:r>
@@ -479,22 +543,11 @@
           <w:rFonts w:ascii="Aptos" w:hAnsi="Aptos" w:cstheme="minorHAnsi"/>
           <w:i/>
           <w:iCs/>
-          <w:sz w:val="32"/>
-          <w:szCs w:val="32"/>
+          <w:sz w:val="28"/>
+          <w:szCs w:val="28"/>
         </w:rPr>
         <w:t>2122865</w:t>
       </w:r>
-    </w:p>
-    <w:p>
-      <w:pPr>
-        <w:spacing w:after="0"/>
-        <w:jc w:val="center"/>
-        <w:rPr>
-          <w:rFonts w:ascii="Aptos" w:hAnsi="Aptos" w:cstheme="minorHAnsi"/>
-          <w:sz w:val="32"/>
-          <w:szCs w:val="32"/>
-        </w:rPr>
-      </w:pPr>
     </w:p>
     <w:p>
       <w:pPr>
@@ -511,8 +564,8 @@
       <w:r>
         <w:rPr>
           <w:rFonts w:ascii="Aptos" w:hAnsi="Aptos" w:cstheme="minorHAnsi"/>
-          <w:sz w:val="32"/>
-          <w:szCs w:val="32"/>
+          <w:sz w:val="28"/>
+          <w:szCs w:val="28"/>
         </w:rPr>
         <w:t xml:space="preserve">Period of analysis: </w:t>
       </w:r>
@@ -521,8 +574,8 @@
           <w:rFonts w:ascii="Aptos" w:hAnsi="Aptos" w:cstheme="minorHAnsi"/>
           <w:i/>
           <w:iCs/>
-          <w:sz w:val="32"/>
-          <w:szCs w:val="32"/>
+          <w:sz w:val="28"/>
+          <w:szCs w:val="28"/>
         </w:rPr>
         <w:t>January-February 2024</w:t>
       </w:r>

</xml_diff>